<commit_message>
Updated all the docx and file names
</commit_message>
<xml_diff>
--- a/assn3/ETL.docx
+++ b/assn3/ETL.docx
@@ -4,51 +4,347 @@
   <w:body>
     <w:p>
       <w:pPr>
+        <w:pStyle w:val="Default"/>
+        <w:spacing w:line="540" w:lineRule="atLeast"/>
+        <w:jc w:val="center"/>
+        <w:rPr>
+          <w:rFonts w:ascii="Hoefler Text" w:hAnsi="Hoefler Text"/>
+          <w:b/>
+          <w:bCs/>
+          <w:color w:val="212121"/>
+          <w:sz w:val="33"/>
+          <w:szCs w:val="33"/>
+          <w:u w:val="single"/>
+        </w:rPr>
+      </w:pPr>
+      <w:r>
+        <w:rPr>
+          <w:rFonts w:ascii="Hoefler Text" w:hAnsi="Hoefler Text"/>
+          <w:b/>
+          <w:bCs/>
+          <w:color w:val="212121"/>
+          <w:sz w:val="33"/>
+          <w:szCs w:val="33"/>
+          <w:u w:val="single"/>
+        </w:rPr>
+        <w:t>ASSIGNMENT-</w:t>
+      </w:r>
+      <w:r>
+        <w:rPr>
+          <w:rFonts w:ascii="Hoefler Text" w:hAnsi="Hoefler Text"/>
+          <w:b/>
+          <w:bCs/>
+          <w:color w:val="212121"/>
+          <w:sz w:val="33"/>
+          <w:szCs w:val="33"/>
+          <w:u w:val="single"/>
+        </w:rPr>
+        <w:t>3</w:t>
+      </w:r>
+      <w:bookmarkStart w:id="0" w:name="_GoBack"/>
+      <w:bookmarkEnd w:id="0"/>
+    </w:p>
+    <w:p>
+      <w:pPr>
+        <w:pStyle w:val="Default"/>
+        <w:spacing w:line="540" w:lineRule="atLeast"/>
+        <w:jc w:val="center"/>
+        <w:rPr>
+          <w:rFonts w:ascii="Hoefler Text" w:hAnsi="Hoefler Text"/>
+          <w:b/>
+          <w:bCs/>
+          <w:color w:val="212121"/>
+          <w:sz w:val="33"/>
+          <w:szCs w:val="33"/>
+          <w:u w:val="single"/>
+          <w:lang w:val="de-DE"/>
+        </w:rPr>
+      </w:pPr>
+      <w:r>
+        <w:rPr>
+          <w:rFonts w:ascii="Hoefler Text" w:hAnsi="Hoefler Text"/>
+          <w:b/>
+          <w:bCs/>
+          <w:color w:val="212121"/>
+          <w:sz w:val="33"/>
+          <w:szCs w:val="33"/>
+          <w:u w:val="single"/>
+        </w:rPr>
+        <w:t>ETL</w:t>
+      </w:r>
+    </w:p>
+    <w:p>
+      <w:pPr>
+        <w:pStyle w:val="Default"/>
+        <w:spacing w:line="540" w:lineRule="atLeast"/>
+        <w:rPr>
+          <w:rFonts w:ascii="Hoefler Text" w:hAnsi="Hoefler Text"/>
+          <w:b/>
+          <w:bCs/>
+          <w:color w:val="212121"/>
+          <w:sz w:val="29"/>
+          <w:szCs w:val="29"/>
+        </w:rPr>
+      </w:pPr>
+      <w:r>
+        <w:rPr>
+          <w:rFonts w:ascii="Hoefler Text" w:hAnsi="Hoefler Text"/>
+          <w:b/>
+          <w:bCs/>
+          <w:color w:val="212121"/>
+          <w:sz w:val="29"/>
+          <w:szCs w:val="29"/>
+        </w:rPr>
+        <w:t>TEAM:</w:t>
+      </w:r>
+    </w:p>
+    <w:p>
+      <w:pPr>
+        <w:pStyle w:val="Default"/>
+        <w:numPr>
+          <w:ilvl w:val="0"/>
+          <w:numId w:val="1"/>
+        </w:numPr>
+        <w:pBdr>
+          <w:top w:val="none" w:sz="0" w:space="0" w:color="auto"/>
+          <w:left w:val="none" w:sz="0" w:space="0" w:color="auto"/>
+          <w:bottom w:val="none" w:sz="0" w:space="0" w:color="auto"/>
+          <w:right w:val="none" w:sz="0" w:space="0" w:color="auto"/>
+          <w:between w:val="none" w:sz="0" w:space="0" w:color="auto"/>
+          <w:bar w:val="none" w:sz="0" w:color="auto"/>
+        </w:pBdr>
+        <w:spacing w:line="540" w:lineRule="atLeast"/>
+        <w:rPr>
+          <w:rFonts w:ascii="Hoefler Text" w:hAnsi="Hoefler Text"/>
+          <w:b/>
+          <w:bCs/>
+          <w:color w:val="212121"/>
+          <w:sz w:val="29"/>
+          <w:szCs w:val="29"/>
+        </w:rPr>
+      </w:pPr>
+      <w:r>
+        <w:rPr>
+          <w:rFonts w:ascii="Hoefler Text" w:hAnsi="Hoefler Text"/>
+          <w:b/>
+          <w:bCs/>
+          <w:color w:val="212121"/>
+          <w:sz w:val="29"/>
+          <w:szCs w:val="29"/>
+        </w:rPr>
+        <w:t>SURYANARAYAN N</w:t>
+      </w:r>
+      <w:r>
+        <w:rPr>
+          <w:rFonts w:ascii="Hoefler Text" w:hAnsi="Hoefler Text"/>
+          <w:b/>
+          <w:bCs/>
+          <w:color w:val="212121"/>
+          <w:sz w:val="29"/>
+          <w:szCs w:val="29"/>
+        </w:rPr>
+        <w:tab/>
+      </w:r>
+      <w:r>
+        <w:rPr>
+          <w:rFonts w:ascii="Hoefler Text" w:hAnsi="Hoefler Text"/>
+          <w:b/>
+          <w:bCs/>
+          <w:color w:val="212121"/>
+          <w:sz w:val="29"/>
+          <w:szCs w:val="29"/>
+        </w:rPr>
+        <w:tab/>
+        <w:t>PES1201700094</w:t>
+      </w:r>
+    </w:p>
+    <w:p>
+      <w:pPr>
+        <w:pStyle w:val="Default"/>
+        <w:numPr>
+          <w:ilvl w:val="0"/>
+          <w:numId w:val="1"/>
+        </w:numPr>
+        <w:pBdr>
+          <w:top w:val="none" w:sz="0" w:space="0" w:color="auto"/>
+          <w:left w:val="none" w:sz="0" w:space="0" w:color="auto"/>
+          <w:bottom w:val="none" w:sz="0" w:space="0" w:color="auto"/>
+          <w:right w:val="none" w:sz="0" w:space="0" w:color="auto"/>
+          <w:between w:val="none" w:sz="0" w:space="0" w:color="auto"/>
+          <w:bar w:val="none" w:sz="0" w:color="auto"/>
+        </w:pBdr>
+        <w:spacing w:line="540" w:lineRule="atLeast"/>
+        <w:rPr>
+          <w:rFonts w:ascii="Hoefler Text" w:hAnsi="Hoefler Text"/>
+          <w:b/>
+          <w:bCs/>
+          <w:color w:val="212121"/>
+          <w:sz w:val="29"/>
+          <w:szCs w:val="29"/>
+        </w:rPr>
+      </w:pPr>
+      <w:r>
+        <w:rPr>
+          <w:rFonts w:ascii="Hoefler Text" w:hAnsi="Hoefler Text"/>
+          <w:b/>
+          <w:bCs/>
+          <w:color w:val="212121"/>
+          <w:sz w:val="29"/>
+          <w:szCs w:val="29"/>
+        </w:rPr>
+        <w:t>HARIKRISHNAN V</w:t>
+      </w:r>
+      <w:r>
+        <w:rPr>
+          <w:rFonts w:ascii="Hoefler Text" w:hAnsi="Hoefler Text"/>
+          <w:b/>
+          <w:bCs/>
+          <w:color w:val="212121"/>
+          <w:sz w:val="29"/>
+          <w:szCs w:val="29"/>
+        </w:rPr>
+        <w:tab/>
+      </w:r>
+      <w:r>
+        <w:rPr>
+          <w:rFonts w:ascii="Hoefler Text" w:hAnsi="Hoefler Text"/>
+          <w:b/>
+          <w:bCs/>
+          <w:color w:val="212121"/>
+          <w:sz w:val="29"/>
+          <w:szCs w:val="29"/>
+        </w:rPr>
+        <w:tab/>
+        <w:t>PES1201700155</w:t>
+      </w:r>
+    </w:p>
+    <w:p>
+      <w:pPr>
+        <w:pStyle w:val="Default"/>
+        <w:numPr>
+          <w:ilvl w:val="0"/>
+          <w:numId w:val="1"/>
+        </w:numPr>
+        <w:pBdr>
+          <w:top w:val="none" w:sz="0" w:space="0" w:color="auto"/>
+          <w:left w:val="none" w:sz="0" w:space="0" w:color="auto"/>
+          <w:bottom w:val="none" w:sz="0" w:space="0" w:color="auto"/>
+          <w:right w:val="none" w:sz="0" w:space="0" w:color="auto"/>
+          <w:between w:val="none" w:sz="0" w:space="0" w:color="auto"/>
+          <w:bar w:val="none" w:sz="0" w:color="auto"/>
+        </w:pBdr>
+        <w:spacing w:line="540" w:lineRule="atLeast"/>
+        <w:rPr>
+          <w:rFonts w:ascii="Hoefler Text" w:hAnsi="Hoefler Text"/>
+          <w:b/>
+          <w:bCs/>
+          <w:color w:val="212121"/>
+          <w:sz w:val="29"/>
+          <w:szCs w:val="29"/>
+        </w:rPr>
+      </w:pPr>
+      <w:r>
+        <w:rPr>
+          <w:rFonts w:ascii="Hoefler Text" w:hAnsi="Hoefler Text"/>
+          <w:b/>
+          <w:bCs/>
+          <w:color w:val="212121"/>
+          <w:sz w:val="29"/>
+          <w:szCs w:val="29"/>
+        </w:rPr>
+        <w:t>UNNATI CHATURVEDI</w:t>
+      </w:r>
+      <w:r>
+        <w:rPr>
+          <w:rFonts w:ascii="Hoefler Text" w:hAnsi="Hoefler Text"/>
+          <w:b/>
+          <w:bCs/>
+          <w:color w:val="212121"/>
+          <w:sz w:val="29"/>
+          <w:szCs w:val="29"/>
+        </w:rPr>
+        <w:tab/>
+        <w:t>PES1201700225</w:t>
+      </w:r>
+    </w:p>
+    <w:p>
+      <w:pPr>
+        <w:pStyle w:val="Default"/>
+        <w:numPr>
+          <w:ilvl w:val="0"/>
+          <w:numId w:val="1"/>
+        </w:numPr>
+        <w:pBdr>
+          <w:top w:val="none" w:sz="0" w:space="0" w:color="auto"/>
+          <w:left w:val="none" w:sz="0" w:space="0" w:color="auto"/>
+          <w:bottom w:val="none" w:sz="0" w:space="0" w:color="auto"/>
+          <w:right w:val="none" w:sz="0" w:space="0" w:color="auto"/>
+          <w:between w:val="none" w:sz="0" w:space="0" w:color="auto"/>
+          <w:bar w:val="none" w:sz="0" w:color="auto"/>
+        </w:pBdr>
+        <w:spacing w:line="540" w:lineRule="atLeast"/>
+        <w:rPr>
+          <w:rFonts w:ascii="Hoefler Text" w:hAnsi="Hoefler Text"/>
+          <w:b/>
+          <w:bCs/>
+          <w:color w:val="212121"/>
+          <w:sz w:val="29"/>
+          <w:szCs w:val="29"/>
+        </w:rPr>
+      </w:pPr>
+      <w:r>
+        <w:rPr>
+          <w:rFonts w:ascii="Hoefler Text" w:hAnsi="Hoefler Text"/>
+          <w:b/>
+          <w:bCs/>
+          <w:color w:val="212121"/>
+          <w:sz w:val="29"/>
+          <w:szCs w:val="29"/>
+        </w:rPr>
+        <w:t>KRUTHIK JT</w:t>
+      </w:r>
+      <w:r>
+        <w:rPr>
+          <w:rFonts w:ascii="Hoefler Text" w:hAnsi="Hoefler Text"/>
+          <w:b/>
+          <w:bCs/>
+          <w:color w:val="212121"/>
+          <w:sz w:val="29"/>
+          <w:szCs w:val="29"/>
+        </w:rPr>
+        <w:tab/>
+      </w:r>
+      <w:r>
+        <w:rPr>
+          <w:rFonts w:ascii="Hoefler Text" w:hAnsi="Hoefler Text"/>
+          <w:b/>
+          <w:bCs/>
+          <w:color w:val="212121"/>
+          <w:sz w:val="29"/>
+          <w:szCs w:val="29"/>
+        </w:rPr>
+        <w:tab/>
+      </w:r>
+      <w:r>
+        <w:rPr>
+          <w:rFonts w:ascii="Hoefler Text" w:hAnsi="Hoefler Text"/>
+          <w:b/>
+          <w:bCs/>
+          <w:color w:val="212121"/>
+          <w:sz w:val="29"/>
+          <w:szCs w:val="29"/>
+        </w:rPr>
+        <w:tab/>
+        <w:t>PES1201701509</w:t>
+      </w:r>
+    </w:p>
+    <w:p>
+      <w:pPr>
         <w:rPr>
           <w:sz w:val="40"/>
           <w:szCs w:val="40"/>
         </w:rPr>
       </w:pPr>
-      <w:r>
-        <w:rPr>
-          <w:noProof/>
-        </w:rPr>
-        <w:drawing>
-          <wp:inline distT="0" distB="0" distL="0" distR="0" wp14:anchorId="1F7A4F62" wp14:editId="048BEEB3">
-            <wp:extent cx="5731510" cy="1981835"/>
-            <wp:effectExtent l="0" t="0" r="2540" b="0"/>
-            <wp:docPr id="1" name="Picture 1"/>
-            <wp:cNvGraphicFramePr>
-              <a:graphicFrameLocks xmlns:a="http://schemas.openxmlformats.org/drawingml/2006/main" noChangeAspect="1"/>
-            </wp:cNvGraphicFramePr>
-            <a:graphic xmlns:a="http://schemas.openxmlformats.org/drawingml/2006/main">
-              <a:graphicData uri="http://schemas.openxmlformats.org/drawingml/2006/picture">
-                <pic:pic xmlns:pic="http://schemas.openxmlformats.org/drawingml/2006/picture">
-                  <pic:nvPicPr>
-                    <pic:cNvPr id="1" name=""/>
-                    <pic:cNvPicPr/>
-                  </pic:nvPicPr>
-                  <pic:blipFill>
-                    <a:blip r:embed="rId6"/>
-                    <a:stretch>
-                      <a:fillRect/>
-                    </a:stretch>
-                  </pic:blipFill>
-                  <pic:spPr>
-                    <a:xfrm>
-                      <a:off x="0" y="0"/>
-                      <a:ext cx="5731510" cy="1981835"/>
-                    </a:xfrm>
-                    <a:prstGeom prst="rect">
-                      <a:avLst/>
-                    </a:prstGeom>
-                  </pic:spPr>
-                </pic:pic>
-              </a:graphicData>
-            </a:graphic>
-          </wp:inline>
-        </w:drawing>
-      </w:r>
     </w:p>
     <w:p>
       <w:pPr>
@@ -57,12 +353,20 @@
           <w:szCs w:val="40"/>
         </w:rPr>
       </w:pPr>
+    </w:p>
+    <w:p>
+      <w:pPr>
+        <w:rPr>
+          <w:sz w:val="40"/>
+          <w:szCs w:val="40"/>
+        </w:rPr>
+      </w:pPr>
       <w:r>
         <w:rPr>
           <w:noProof/>
         </w:rPr>
         <w:drawing>
-          <wp:inline distT="0" distB="0" distL="0" distR="0" wp14:anchorId="0C2084B9" wp14:editId="571FC123">
+          <wp:inline distT="0" distB="0" distL="0" distR="0" wp14:anchorId="15165B97" wp14:editId="15C4625C">
             <wp:extent cx="5731510" cy="2155825"/>
             <wp:effectExtent l="0" t="0" r="2540" b="0"/>
             <wp:docPr id="2" name="Picture 2"/>
@@ -110,7 +414,7 @@
           <w:noProof/>
         </w:rPr>
         <w:drawing>
-          <wp:inline distT="0" distB="0" distL="0" distR="0" wp14:anchorId="62A99602" wp14:editId="048C6D8D">
+          <wp:inline distT="0" distB="0" distL="0" distR="0" wp14:anchorId="29FE273C" wp14:editId="1633EB09">
             <wp:extent cx="5731510" cy="1553845"/>
             <wp:effectExtent l="0" t="0" r="2540" b="8255"/>
             <wp:docPr id="3" name="Picture 3"/>
@@ -158,7 +462,7 @@
           <w:noProof/>
         </w:rPr>
         <w:drawing>
-          <wp:inline distT="0" distB="0" distL="0" distR="0" wp14:anchorId="78E701D8" wp14:editId="5F760741">
+          <wp:inline distT="0" distB="0" distL="0" distR="0" wp14:anchorId="60CC819F" wp14:editId="2095AA4C">
             <wp:extent cx="5731510" cy="1339215"/>
             <wp:effectExtent l="0" t="0" r="2540" b="0"/>
             <wp:docPr id="4" name="Picture 4"/>
@@ -213,9 +517,8 @@
         <w:rPr>
           <w:noProof/>
         </w:rPr>
-        <w:lastRenderedPageBreak/>
         <w:drawing>
-          <wp:inline distT="0" distB="0" distL="0" distR="0" wp14:anchorId="0B4EE155" wp14:editId="6654A867">
+          <wp:inline distT="0" distB="0" distL="0" distR="0" wp14:anchorId="28B2F0EA" wp14:editId="73D10989">
             <wp:extent cx="5731510" cy="3560445"/>
             <wp:effectExtent l="0" t="0" r="2540" b="1905"/>
             <wp:docPr id="5" name="Picture 5"/>
@@ -263,7 +566,7 @@
           <w:noProof/>
         </w:rPr>
         <w:drawing>
-          <wp:inline distT="0" distB="0" distL="0" distR="0" wp14:anchorId="58A2059D" wp14:editId="26E7728B">
+          <wp:inline distT="0" distB="0" distL="0" distR="0" wp14:anchorId="3567C661" wp14:editId="69324995">
             <wp:extent cx="5731510" cy="3236595"/>
             <wp:effectExtent l="0" t="0" r="2540" b="1905"/>
             <wp:docPr id="6" name="Picture 6"/>
@@ -312,7 +615,7 @@
         </w:rPr>
         <w:lastRenderedPageBreak/>
         <w:drawing>
-          <wp:inline distT="0" distB="0" distL="0" distR="0" wp14:anchorId="483249C7" wp14:editId="718BB049">
+          <wp:inline distT="0" distB="0" distL="0" distR="0" wp14:anchorId="493DCADF" wp14:editId="629C9C82">
             <wp:extent cx="5731510" cy="3658870"/>
             <wp:effectExtent l="0" t="0" r="2540" b="0"/>
             <wp:docPr id="7" name="Picture 7"/>
@@ -349,12 +652,6 @@
       </w:r>
     </w:p>
     <w:sectPr>
-      <w:headerReference w:type="even" r:id="rId13"/>
-      <w:headerReference w:type="default" r:id="rId14"/>
-      <w:footerReference w:type="even" r:id="rId15"/>
-      <w:footerReference w:type="default" r:id="rId16"/>
-      <w:headerReference w:type="first" r:id="rId17"/>
-      <w:footerReference w:type="first" r:id="rId18"/>
       <w:pgSz w:w="11906" w:h="16838"/>
       <w:pgMar w:top="1440" w:right="1440" w:bottom="1440" w:left="1440" w:header="708" w:footer="708" w:gutter="0"/>
       <w:cols w:space="708"/>
@@ -389,36 +686,6 @@
 </w:endnotes>
 </file>
 
-<file path=word/footer1.xml><?xml version="1.0" encoding="utf-8"?>
-<w:ftr xmlns:wpc="http://schemas.microsoft.com/office/word/2010/wordprocessingCanvas" xmlns:cx="http://schemas.microsoft.com/office/drawing/2014/chartex" xmlns:cx1="http://schemas.microsoft.com/office/drawing/2015/9/8/chartex" xmlns:cx2="http://schemas.microsoft.com/office/drawing/2015/10/21/chartex" xmlns:cx3="http://schemas.microsoft.com/office/drawing/2016/5/9/chartex" xmlns:cx4="http://schemas.microsoft.com/office/drawing/2016/5/10/chartex" xmlns:cx5="http://schemas.microsoft.com/office/drawing/2016/5/11/chartex" xmlns:cx6="http://schemas.microsoft.com/office/drawing/2016/5/12/chartex" xmlns:cx7="http://schemas.microsoft.com/office/drawing/2016/5/13/chartex" xmlns:cx8="http://schemas.microsoft.com/office/drawing/2016/5/14/chartex" xmlns:mc="http://schemas.openxmlformats.org/markup-compatibility/2006" xmlns:aink="http://schemas.microsoft.com/office/drawing/2016/ink" xmlns:am3d="http://schemas.microsoft.com/office/drawing/2017/model3d" xmlns:o="urn:schemas-microsoft-com:office:office" xmlns:r="http://schemas.openxmlformats.org/officeDocument/2006/relationships" xmlns:m="http://schemas.openxmlformats.org/officeDocument/2006/math" xmlns:v="urn:schemas-microsoft-com:vml" xmlns:wp14="http://schemas.microsoft.com/office/word/2010/wordprocessingDrawing" xmlns:wp="http://schemas.openxmlformats.org/drawingml/2006/wordprocessingDrawing" xmlns:w10="urn:schemas-microsoft-com:office:word" xmlns:w="http://schemas.openxmlformats.org/wordprocessingml/2006/main" xmlns:w14="http://schemas.microsoft.com/office/word/2010/wordml" xmlns:w15="http://schemas.microsoft.com/office/word/2012/wordml" xmlns:w16cid="http://schemas.microsoft.com/office/word/2016/wordml/cid" xmlns:w16se="http://schemas.microsoft.com/office/word/2015/wordml/symex" xmlns:wpg="http://schemas.microsoft.com/office/word/2010/wordprocessingGroup" xmlns:wpi="http://schemas.microsoft.com/office/word/2010/wordprocessingInk" xmlns:wne="http://schemas.microsoft.com/office/word/2006/wordml" xmlns:wps="http://schemas.microsoft.com/office/word/2010/wordprocessingShape" mc:Ignorable="w14 w15 w16se w16cid wp14">
-  <w:p>
-    <w:pPr>
-      <w:pStyle w:val="Footer"/>
-    </w:pPr>
-  </w:p>
-</w:ftr>
-</file>
-
-<file path=word/footer2.xml><?xml version="1.0" encoding="utf-8"?>
-<w:ftr xmlns:wpc="http://schemas.microsoft.com/office/word/2010/wordprocessingCanvas" xmlns:cx="http://schemas.microsoft.com/office/drawing/2014/chartex" xmlns:cx1="http://schemas.microsoft.com/office/drawing/2015/9/8/chartex" xmlns:cx2="http://schemas.microsoft.com/office/drawing/2015/10/21/chartex" xmlns:cx3="http://schemas.microsoft.com/office/drawing/2016/5/9/chartex" xmlns:cx4="http://schemas.microsoft.com/office/drawing/2016/5/10/chartex" xmlns:cx5="http://schemas.microsoft.com/office/drawing/2016/5/11/chartex" xmlns:cx6="http://schemas.microsoft.com/office/drawing/2016/5/12/chartex" xmlns:cx7="http://schemas.microsoft.com/office/drawing/2016/5/13/chartex" xmlns:cx8="http://schemas.microsoft.com/office/drawing/2016/5/14/chartex" xmlns:mc="http://schemas.openxmlformats.org/markup-compatibility/2006" xmlns:aink="http://schemas.microsoft.com/office/drawing/2016/ink" xmlns:am3d="http://schemas.microsoft.com/office/drawing/2017/model3d" xmlns:o="urn:schemas-microsoft-com:office:office" xmlns:r="http://schemas.openxmlformats.org/officeDocument/2006/relationships" xmlns:m="http://schemas.openxmlformats.org/officeDocument/2006/math" xmlns:v="urn:schemas-microsoft-com:vml" xmlns:wp14="http://schemas.microsoft.com/office/word/2010/wordprocessingDrawing" xmlns:wp="http://schemas.openxmlformats.org/drawingml/2006/wordprocessingDrawing" xmlns:w10="urn:schemas-microsoft-com:office:word" xmlns:w="http://schemas.openxmlformats.org/wordprocessingml/2006/main" xmlns:w14="http://schemas.microsoft.com/office/word/2010/wordml" xmlns:w15="http://schemas.microsoft.com/office/word/2012/wordml" xmlns:w16cid="http://schemas.microsoft.com/office/word/2016/wordml/cid" xmlns:w16se="http://schemas.microsoft.com/office/word/2015/wordml/symex" xmlns:wpg="http://schemas.microsoft.com/office/word/2010/wordprocessingGroup" xmlns:wpi="http://schemas.microsoft.com/office/word/2010/wordprocessingInk" xmlns:wne="http://schemas.microsoft.com/office/word/2006/wordml" xmlns:wps="http://schemas.microsoft.com/office/word/2010/wordprocessingShape" mc:Ignorable="w14 w15 w16se w16cid wp14">
-  <w:p>
-    <w:pPr>
-      <w:pStyle w:val="Footer"/>
-    </w:pPr>
-  </w:p>
-</w:ftr>
-</file>
-
-<file path=word/footer3.xml><?xml version="1.0" encoding="utf-8"?>
-<w:ftr xmlns:wpc="http://schemas.microsoft.com/office/word/2010/wordprocessingCanvas" xmlns:cx="http://schemas.microsoft.com/office/drawing/2014/chartex" xmlns:cx1="http://schemas.microsoft.com/office/drawing/2015/9/8/chartex" xmlns:cx2="http://schemas.microsoft.com/office/drawing/2015/10/21/chartex" xmlns:cx3="http://schemas.microsoft.com/office/drawing/2016/5/9/chartex" xmlns:cx4="http://schemas.microsoft.com/office/drawing/2016/5/10/chartex" xmlns:cx5="http://schemas.microsoft.com/office/drawing/2016/5/11/chartex" xmlns:cx6="http://schemas.microsoft.com/office/drawing/2016/5/12/chartex" xmlns:cx7="http://schemas.microsoft.com/office/drawing/2016/5/13/chartex" xmlns:cx8="http://schemas.microsoft.com/office/drawing/2016/5/14/chartex" xmlns:mc="http://schemas.openxmlformats.org/markup-compatibility/2006" xmlns:aink="http://schemas.microsoft.com/office/drawing/2016/ink" xmlns:am3d="http://schemas.microsoft.com/office/drawing/2017/model3d" xmlns:o="urn:schemas-microsoft-com:office:office" xmlns:r="http://schemas.openxmlformats.org/officeDocument/2006/relationships" xmlns:m="http://schemas.openxmlformats.org/officeDocument/2006/math" xmlns:v="urn:schemas-microsoft-com:vml" xmlns:wp14="http://schemas.microsoft.com/office/word/2010/wordprocessingDrawing" xmlns:wp="http://schemas.openxmlformats.org/drawingml/2006/wordprocessingDrawing" xmlns:w10="urn:schemas-microsoft-com:office:word" xmlns:w="http://schemas.openxmlformats.org/wordprocessingml/2006/main" xmlns:w14="http://schemas.microsoft.com/office/word/2010/wordml" xmlns:w15="http://schemas.microsoft.com/office/word/2012/wordml" xmlns:w16cid="http://schemas.microsoft.com/office/word/2016/wordml/cid" xmlns:w16se="http://schemas.microsoft.com/office/word/2015/wordml/symex" xmlns:wpg="http://schemas.microsoft.com/office/word/2010/wordprocessingGroup" xmlns:wpi="http://schemas.microsoft.com/office/word/2010/wordprocessingInk" xmlns:wne="http://schemas.microsoft.com/office/word/2006/wordml" xmlns:wps="http://schemas.microsoft.com/office/word/2010/wordprocessingShape" mc:Ignorable="w14 w15 w16se w16cid wp14">
-  <w:p>
-    <w:pPr>
-      <w:pStyle w:val="Footer"/>
-    </w:pPr>
-  </w:p>
-</w:ftr>
-</file>
-
 <file path=word/footnotes.xml><?xml version="1.0" encoding="utf-8"?>
 <w:footnotes xmlns:wpc="http://schemas.microsoft.com/office/word/2010/wordprocessingCanvas" xmlns:cx="http://schemas.microsoft.com/office/drawing/2014/chartex" xmlns:cx1="http://schemas.microsoft.com/office/drawing/2015/9/8/chartex" xmlns:cx2="http://schemas.microsoft.com/office/drawing/2015/10/21/chartex" xmlns:cx3="http://schemas.microsoft.com/office/drawing/2016/5/9/chartex" xmlns:cx4="http://schemas.microsoft.com/office/drawing/2016/5/10/chartex" xmlns:cx5="http://schemas.microsoft.com/office/drawing/2016/5/11/chartex" xmlns:cx6="http://schemas.microsoft.com/office/drawing/2016/5/12/chartex" xmlns:cx7="http://schemas.microsoft.com/office/drawing/2016/5/13/chartex" xmlns:cx8="http://schemas.microsoft.com/office/drawing/2016/5/14/chartex" xmlns:mc="http://schemas.openxmlformats.org/markup-compatibility/2006" xmlns:aink="http://schemas.microsoft.com/office/drawing/2016/ink" xmlns:am3d="http://schemas.microsoft.com/office/drawing/2017/model3d" xmlns:o="urn:schemas-microsoft-com:office:office" xmlns:r="http://schemas.openxmlformats.org/officeDocument/2006/relationships" xmlns:m="http://schemas.openxmlformats.org/officeDocument/2006/math" xmlns:v="urn:schemas-microsoft-com:vml" xmlns:wp14="http://schemas.microsoft.com/office/word/2010/wordprocessingDrawing" xmlns:wp="http://schemas.openxmlformats.org/drawingml/2006/wordprocessingDrawing" xmlns:w10="urn:schemas-microsoft-com:office:word" xmlns:w="http://schemas.openxmlformats.org/wordprocessingml/2006/main" xmlns:w14="http://schemas.microsoft.com/office/word/2010/wordml" xmlns:w15="http://schemas.microsoft.com/office/word/2012/wordml" xmlns:w16cid="http://schemas.microsoft.com/office/word/2016/wordml/cid" xmlns:w16se="http://schemas.microsoft.com/office/word/2015/wordml/symex" xmlns:wpg="http://schemas.microsoft.com/office/word/2010/wordprocessingGroup" xmlns:wpi="http://schemas.microsoft.com/office/word/2010/wordprocessingInk" xmlns:wne="http://schemas.microsoft.com/office/word/2006/wordml" xmlns:wps="http://schemas.microsoft.com/office/word/2010/wordprocessingShape" mc:Ignorable="w14 w15 w16se w16cid wp14">
   <w:footnote w:type="separator" w:id="-1">
@@ -444,47 +711,125 @@
 </w:footnotes>
 </file>
 
-<file path=word/header1.xml><?xml version="1.0" encoding="utf-8"?>
-<w:hdr xmlns:wpc="http://schemas.microsoft.com/office/word/2010/wordprocessingCanvas" xmlns:cx="http://schemas.microsoft.com/office/drawing/2014/chartex" xmlns:cx1="http://schemas.microsoft.com/office/drawing/2015/9/8/chartex" xmlns:cx2="http://schemas.microsoft.com/office/drawing/2015/10/21/chartex" xmlns:cx3="http://schemas.microsoft.com/office/drawing/2016/5/9/chartex" xmlns:cx4="http://schemas.microsoft.com/office/drawing/2016/5/10/chartex" xmlns:cx5="http://schemas.microsoft.com/office/drawing/2016/5/11/chartex" xmlns:cx6="http://schemas.microsoft.com/office/drawing/2016/5/12/chartex" xmlns:cx7="http://schemas.microsoft.com/office/drawing/2016/5/13/chartex" xmlns:cx8="http://schemas.microsoft.com/office/drawing/2016/5/14/chartex" xmlns:mc="http://schemas.openxmlformats.org/markup-compatibility/2006" xmlns:aink="http://schemas.microsoft.com/office/drawing/2016/ink" xmlns:am3d="http://schemas.microsoft.com/office/drawing/2017/model3d" xmlns:o="urn:schemas-microsoft-com:office:office" xmlns:r="http://schemas.openxmlformats.org/officeDocument/2006/relationships" xmlns:m="http://schemas.openxmlformats.org/officeDocument/2006/math" xmlns:v="urn:schemas-microsoft-com:vml" xmlns:wp14="http://schemas.microsoft.com/office/word/2010/wordprocessingDrawing" xmlns:wp="http://schemas.openxmlformats.org/drawingml/2006/wordprocessingDrawing" xmlns:w10="urn:schemas-microsoft-com:office:word" xmlns:w="http://schemas.openxmlformats.org/wordprocessingml/2006/main" xmlns:w14="http://schemas.microsoft.com/office/word/2010/wordml" xmlns:w15="http://schemas.microsoft.com/office/word/2012/wordml" xmlns:w16cid="http://schemas.microsoft.com/office/word/2016/wordml/cid" xmlns:w16se="http://schemas.microsoft.com/office/word/2015/wordml/symex" xmlns:wpg="http://schemas.microsoft.com/office/word/2010/wordprocessingGroup" xmlns:wpi="http://schemas.microsoft.com/office/word/2010/wordprocessingInk" xmlns:wne="http://schemas.microsoft.com/office/word/2006/wordml" xmlns:wps="http://schemas.microsoft.com/office/word/2010/wordprocessingShape" mc:Ignorable="w14 w15 w16se w16cid wp14">
-  <w:p>
-    <w:pPr>
-      <w:pStyle w:val="Header"/>
-    </w:pPr>
-  </w:p>
-</w:hdr>
-</file>
-
-<file path=word/header2.xml><?xml version="1.0" encoding="utf-8"?>
-<w:hdr xmlns:wpc="http://schemas.microsoft.com/office/word/2010/wordprocessingCanvas" xmlns:cx="http://schemas.microsoft.com/office/drawing/2014/chartex" xmlns:cx1="http://schemas.microsoft.com/office/drawing/2015/9/8/chartex" xmlns:cx2="http://schemas.microsoft.com/office/drawing/2015/10/21/chartex" xmlns:cx3="http://schemas.microsoft.com/office/drawing/2016/5/9/chartex" xmlns:cx4="http://schemas.microsoft.com/office/drawing/2016/5/10/chartex" xmlns:cx5="http://schemas.microsoft.com/office/drawing/2016/5/11/chartex" xmlns:cx6="http://schemas.microsoft.com/office/drawing/2016/5/12/chartex" xmlns:cx7="http://schemas.microsoft.com/office/drawing/2016/5/13/chartex" xmlns:cx8="http://schemas.microsoft.com/office/drawing/2016/5/14/chartex" xmlns:mc="http://schemas.openxmlformats.org/markup-compatibility/2006" xmlns:aink="http://schemas.microsoft.com/office/drawing/2016/ink" xmlns:am3d="http://schemas.microsoft.com/office/drawing/2017/model3d" xmlns:o="urn:schemas-microsoft-com:office:office" xmlns:r="http://schemas.openxmlformats.org/officeDocument/2006/relationships" xmlns:m="http://schemas.openxmlformats.org/officeDocument/2006/math" xmlns:v="urn:schemas-microsoft-com:vml" xmlns:wp14="http://schemas.microsoft.com/office/word/2010/wordprocessingDrawing" xmlns:wp="http://schemas.openxmlformats.org/drawingml/2006/wordprocessingDrawing" xmlns:w10="urn:schemas-microsoft-com:office:word" xmlns:w="http://schemas.openxmlformats.org/wordprocessingml/2006/main" xmlns:w14="http://schemas.microsoft.com/office/word/2010/wordml" xmlns:w15="http://schemas.microsoft.com/office/word/2012/wordml" xmlns:w16cid="http://schemas.microsoft.com/office/word/2016/wordml/cid" xmlns:w16se="http://schemas.microsoft.com/office/word/2015/wordml/symex" xmlns:wpg="http://schemas.microsoft.com/office/word/2010/wordprocessingGroup" xmlns:wpi="http://schemas.microsoft.com/office/word/2010/wordprocessingInk" xmlns:wne="http://schemas.microsoft.com/office/word/2006/wordml" xmlns:wps="http://schemas.microsoft.com/office/word/2010/wordprocessingShape" mc:Ignorable="w14 w15 w16se w16cid wp14">
-  <w:p>
-    <w:pPr>
-      <w:pStyle w:val="Header"/>
-      <w:rPr>
-        <w:sz w:val="40"/>
-        <w:szCs w:val="40"/>
-      </w:rPr>
-    </w:pPr>
-    <w:r>
-      <w:rPr>
-        <w:sz w:val="40"/>
-        <w:szCs w:val="40"/>
-      </w:rPr>
-      <w:t>ETL</w:t>
-    </w:r>
-    <w:bookmarkStart w:id="0" w:name="_GoBack"/>
-    <w:bookmarkEnd w:id="0"/>
-  </w:p>
-</w:hdr>
-</file>
-
-<file path=word/header3.xml><?xml version="1.0" encoding="utf-8"?>
-<w:hdr xmlns:wpc="http://schemas.microsoft.com/office/word/2010/wordprocessingCanvas" xmlns:cx="http://schemas.microsoft.com/office/drawing/2014/chartex" xmlns:cx1="http://schemas.microsoft.com/office/drawing/2015/9/8/chartex" xmlns:cx2="http://schemas.microsoft.com/office/drawing/2015/10/21/chartex" xmlns:cx3="http://schemas.microsoft.com/office/drawing/2016/5/9/chartex" xmlns:cx4="http://schemas.microsoft.com/office/drawing/2016/5/10/chartex" xmlns:cx5="http://schemas.microsoft.com/office/drawing/2016/5/11/chartex" xmlns:cx6="http://schemas.microsoft.com/office/drawing/2016/5/12/chartex" xmlns:cx7="http://schemas.microsoft.com/office/drawing/2016/5/13/chartex" xmlns:cx8="http://schemas.microsoft.com/office/drawing/2016/5/14/chartex" xmlns:mc="http://schemas.openxmlformats.org/markup-compatibility/2006" xmlns:aink="http://schemas.microsoft.com/office/drawing/2016/ink" xmlns:am3d="http://schemas.microsoft.com/office/drawing/2017/model3d" xmlns:o="urn:schemas-microsoft-com:office:office" xmlns:r="http://schemas.openxmlformats.org/officeDocument/2006/relationships" xmlns:m="http://schemas.openxmlformats.org/officeDocument/2006/math" xmlns:v="urn:schemas-microsoft-com:vml" xmlns:wp14="http://schemas.microsoft.com/office/word/2010/wordprocessingDrawing" xmlns:wp="http://schemas.openxmlformats.org/drawingml/2006/wordprocessingDrawing" xmlns:w10="urn:schemas-microsoft-com:office:word" xmlns:w="http://schemas.openxmlformats.org/wordprocessingml/2006/main" xmlns:w14="http://schemas.microsoft.com/office/word/2010/wordml" xmlns:w15="http://schemas.microsoft.com/office/word/2012/wordml" xmlns:w16cid="http://schemas.microsoft.com/office/word/2016/wordml/cid" xmlns:w16se="http://schemas.microsoft.com/office/word/2015/wordml/symex" xmlns:wpg="http://schemas.microsoft.com/office/word/2010/wordprocessingGroup" xmlns:wpi="http://schemas.microsoft.com/office/word/2010/wordprocessingInk" xmlns:wne="http://schemas.microsoft.com/office/word/2006/wordml" xmlns:wps="http://schemas.microsoft.com/office/word/2010/wordprocessingShape" mc:Ignorable="w14 w15 w16se w16cid wp14">
-  <w:p>
-    <w:pPr>
-      <w:pStyle w:val="Header"/>
-    </w:pPr>
-  </w:p>
-</w:hdr>
+<file path=word/numbering.xml><?xml version="1.0" encoding="utf-8"?>
+<w:numbering xmlns:wpc="http://schemas.microsoft.com/office/word/2010/wordprocessingCanvas" xmlns:cx="http://schemas.microsoft.com/office/drawing/2014/chartex" xmlns:cx1="http://schemas.microsoft.com/office/drawing/2015/9/8/chartex" xmlns:cx2="http://schemas.microsoft.com/office/drawing/2015/10/21/chartex" xmlns:cx3="http://schemas.microsoft.com/office/drawing/2016/5/9/chartex" xmlns:cx4="http://schemas.microsoft.com/office/drawing/2016/5/10/chartex" xmlns:cx5="http://schemas.microsoft.com/office/drawing/2016/5/11/chartex" xmlns:cx6="http://schemas.microsoft.com/office/drawing/2016/5/12/chartex" xmlns:cx7="http://schemas.microsoft.com/office/drawing/2016/5/13/chartex" xmlns:cx8="http://schemas.microsoft.com/office/drawing/2016/5/14/chartex" xmlns:mc="http://schemas.openxmlformats.org/markup-compatibility/2006" xmlns:aink="http://schemas.microsoft.com/office/drawing/2016/ink" xmlns:am3d="http://schemas.microsoft.com/office/drawing/2017/model3d" xmlns:o="urn:schemas-microsoft-com:office:office" xmlns:r="http://schemas.openxmlformats.org/officeDocument/2006/relationships" xmlns:m="http://schemas.openxmlformats.org/officeDocument/2006/math" xmlns:v="urn:schemas-microsoft-com:vml" xmlns:wp14="http://schemas.microsoft.com/office/word/2010/wordprocessingDrawing" xmlns:wp="http://schemas.openxmlformats.org/drawingml/2006/wordprocessingDrawing" xmlns:w10="urn:schemas-microsoft-com:office:word" xmlns:w="http://schemas.openxmlformats.org/wordprocessingml/2006/main" xmlns:w14="http://schemas.microsoft.com/office/word/2010/wordml" xmlns:w15="http://schemas.microsoft.com/office/word/2012/wordml" xmlns:w16cid="http://schemas.microsoft.com/office/word/2016/wordml/cid" xmlns:w16se="http://schemas.microsoft.com/office/word/2015/wordml/symex" xmlns:wpg="http://schemas.microsoft.com/office/word/2010/wordprocessingGroup" xmlns:wpi="http://schemas.microsoft.com/office/word/2010/wordprocessingInk" xmlns:wne="http://schemas.microsoft.com/office/word/2006/wordml" xmlns:wps="http://schemas.microsoft.com/office/word/2010/wordprocessingShape" mc:Ignorable="w14 w15 w16se w16cid wp14">
+  <w:abstractNum w:abstractNumId="0" w15:restartNumberingAfterBreak="0">
+    <w:nsid w:val="347D5007"/>
+    <w:multiLevelType w:val="hybridMultilevel"/>
+    <w:tmpl w:val="1AEC42A8"/>
+    <w:lvl w:ilvl="0" w:tplc="4009000F">
+      <w:start w:val="1"/>
+      <w:numFmt w:val="decimal"/>
+      <w:lvlText w:val="%1."/>
+      <w:lvlJc w:val="left"/>
+      <w:pPr>
+        <w:ind w:left="720" w:hanging="360"/>
+      </w:pPr>
+    </w:lvl>
+    <w:lvl w:ilvl="1" w:tplc="40090019">
+      <w:start w:val="1"/>
+      <w:numFmt w:val="lowerLetter"/>
+      <w:lvlText w:val="%2."/>
+      <w:lvlJc w:val="left"/>
+      <w:pPr>
+        <w:ind w:left="1440" w:hanging="360"/>
+      </w:pPr>
+    </w:lvl>
+    <w:lvl w:ilvl="2" w:tplc="4009001B">
+      <w:start w:val="1"/>
+      <w:numFmt w:val="lowerRoman"/>
+      <w:lvlText w:val="%3."/>
+      <w:lvlJc w:val="right"/>
+      <w:pPr>
+        <w:ind w:left="2160" w:hanging="180"/>
+      </w:pPr>
+    </w:lvl>
+    <w:lvl w:ilvl="3" w:tplc="4009000F">
+      <w:start w:val="1"/>
+      <w:numFmt w:val="decimal"/>
+      <w:lvlText w:val="%4."/>
+      <w:lvlJc w:val="left"/>
+      <w:pPr>
+        <w:ind w:left="2880" w:hanging="360"/>
+      </w:pPr>
+    </w:lvl>
+    <w:lvl w:ilvl="4" w:tplc="40090019">
+      <w:start w:val="1"/>
+      <w:numFmt w:val="lowerLetter"/>
+      <w:lvlText w:val="%5."/>
+      <w:lvlJc w:val="left"/>
+      <w:pPr>
+        <w:ind w:left="3600" w:hanging="360"/>
+      </w:pPr>
+    </w:lvl>
+    <w:lvl w:ilvl="5" w:tplc="4009001B">
+      <w:start w:val="1"/>
+      <w:numFmt w:val="lowerRoman"/>
+      <w:lvlText w:val="%6."/>
+      <w:lvlJc w:val="right"/>
+      <w:pPr>
+        <w:ind w:left="4320" w:hanging="180"/>
+      </w:pPr>
+    </w:lvl>
+    <w:lvl w:ilvl="6" w:tplc="4009000F">
+      <w:start w:val="1"/>
+      <w:numFmt w:val="decimal"/>
+      <w:lvlText w:val="%7."/>
+      <w:lvlJc w:val="left"/>
+      <w:pPr>
+        <w:ind w:left="5040" w:hanging="360"/>
+      </w:pPr>
+    </w:lvl>
+    <w:lvl w:ilvl="7" w:tplc="40090019">
+      <w:start w:val="1"/>
+      <w:numFmt w:val="lowerLetter"/>
+      <w:lvlText w:val="%8."/>
+      <w:lvlJc w:val="left"/>
+      <w:pPr>
+        <w:ind w:left="5760" w:hanging="360"/>
+      </w:pPr>
+    </w:lvl>
+    <w:lvl w:ilvl="8" w:tplc="4009001B">
+      <w:start w:val="1"/>
+      <w:numFmt w:val="lowerRoman"/>
+      <w:lvlText w:val="%9."/>
+      <w:lvlJc w:val="right"/>
+      <w:pPr>
+        <w:ind w:left="6480" w:hanging="180"/>
+      </w:pPr>
+    </w:lvl>
+  </w:abstractNum>
+  <w:num w:numId="1">
+    <w:abstractNumId w:val="0"/>
+    <w:lvlOverride w:ilvl="0">
+      <w:startOverride w:val="1"/>
+    </w:lvlOverride>
+    <w:lvlOverride w:ilvl="1">
+      <w:startOverride w:val="1"/>
+    </w:lvlOverride>
+    <w:lvlOverride w:ilvl="2">
+      <w:startOverride w:val="1"/>
+    </w:lvlOverride>
+    <w:lvlOverride w:ilvl="3">
+      <w:startOverride w:val="1"/>
+    </w:lvlOverride>
+    <w:lvlOverride w:ilvl="4">
+      <w:startOverride w:val="1"/>
+    </w:lvlOverride>
+    <w:lvlOverride w:ilvl="5">
+      <w:startOverride w:val="1"/>
+    </w:lvlOverride>
+    <w:lvlOverride w:ilvl="6">
+      <w:startOverride w:val="1"/>
+    </w:lvlOverride>
+    <w:lvlOverride w:ilvl="7">
+      <w:startOverride w:val="1"/>
+    </w:lvlOverride>
+    <w:lvlOverride w:ilvl="8">
+      <w:startOverride w:val="1"/>
+    </w:lvlOverride>
+  </w:num>
+</w:numbering>
 </file>
 
 <file path=word/styles.xml><?xml version="1.0" encoding="utf-8"?>
@@ -957,6 +1302,32 @@
     <w:uiPriority w:val="99"/>
     <w:rsid w:val="00001DC6"/>
   </w:style>
+  <w:style w:type="paragraph" w:customStyle="1" w:styleId="Default">
+    <w:name w:val="Default"/>
+    <w:rsid w:val="004248EB"/>
+    <w:pPr>
+      <w:pBdr>
+        <w:top w:val="nil"/>
+        <w:left w:val="nil"/>
+        <w:bottom w:val="nil"/>
+        <w:right w:val="nil"/>
+        <w:between w:val="nil"/>
+        <w:bar w:val="nil"/>
+      </w:pBdr>
+      <w:spacing w:after="0" w:line="240" w:lineRule="auto"/>
+    </w:pPr>
+    <w:rPr>
+      <w:rFonts w:ascii="Helvetica Neue" w:eastAsia="Arial Unicode MS" w:hAnsi="Helvetica Neue" w:cs="Arial Unicode MS"/>
+      <w:color w:val="000000"/>
+      <w:bdr w:val="nil"/>
+      <w:lang w:eastAsia="en-IN"/>
+      <w14:textOutline w14:w="0" w14:cap="flat" w14:cmpd="sng" w14:algn="ctr">
+        <w14:noFill/>
+        <w14:prstDash w14:val="solid"/>
+        <w14:bevel/>
+      </w14:textOutline>
+    </w:rPr>
+  </w:style>
 </w:styles>
 </file>
 

</xml_diff>